<commit_message>
Fixed mistake in input_file_generator
Updated project to include our IDs

Updated readme after fixing input_file_generator
</commit_message>
<xml_diff>
--- a/project.docx
+++ b/project.docx
@@ -41,6 +41,15 @@
       </w:r>
       <w:r>
         <w:rPr>
+          <w:rFonts w:asciiTheme="minorHAnsi" w:hAnsiTheme="minorHAnsi" w:cstheme="minorHAnsi" w:hint="cs"/>
+          <w:sz w:val="44"/>
+          <w:szCs w:val="44"/>
+          <w:rtl/>
+        </w:rPr>
+        <w:t xml:space="preserve"> (236379)</w:t>
+      </w:r>
+      <w:r>
+        <w:rPr>
           <w:rFonts w:asciiTheme="minorHAnsi" w:eastAsia="Times New Roman" w:hAnsiTheme="minorHAnsi" w:cstheme="minorHAnsi"/>
           <w:sz w:val="36"/>
           <w:szCs w:val="36"/>
@@ -50,42 +59,12 @@
       </w:r>
       <w:r>
         <w:rPr>
-          <w:rFonts w:asciiTheme="minorHAnsi" w:eastAsia="Times New Roman" w:hAnsiTheme="minorHAnsi" w:cstheme="minorHAnsi"/>
+          <w:rFonts w:asciiTheme="minorHAnsi" w:eastAsia="Times New Roman" w:hAnsiTheme="minorHAnsi" w:cstheme="minorHAnsi" w:hint="cs"/>
           <w:sz w:val="44"/>
           <w:szCs w:val="44"/>
           <w:rtl/>
         </w:rPr>
-        <w:t>236379</w:t>
-      </w:r>
-    </w:p>
-    <w:p>
-      <w:pPr>
-        <w:pStyle w:val="Heading2"/>
-        <w:jc w:val="center"/>
-        <w:rPr>
-          <w:rFonts w:asciiTheme="minorHAnsi" w:hAnsiTheme="minorHAnsi" w:cstheme="minorHAnsi"/>
-          <w:sz w:val="36"/>
-          <w:szCs w:val="36"/>
-          <w:rtl/>
-        </w:rPr>
-      </w:pPr>
-      <w:r>
-        <w:rPr>
-          <w:rFonts w:asciiTheme="minorHAnsi" w:hAnsiTheme="minorHAnsi" w:cstheme="minorHAnsi"/>
-          <w:sz w:val="36"/>
-          <w:szCs w:val="36"/>
-          <w:rtl/>
-        </w:rPr>
-        <w:t>עינב הוברמן, בנימין וורניק</w:t>
-      </w:r>
-      <w:r>
-        <w:rPr>
-          <w:rFonts w:asciiTheme="minorHAnsi" w:hAnsiTheme="minorHAnsi" w:cstheme="minorHAnsi"/>
-          <w:sz w:val="36"/>
-          <w:szCs w:val="36"/>
-          <w:rtl/>
-        </w:rPr>
-        <w:t xml:space="preserve"> ואלישבע רבינוביץ'</w:t>
+        <w:t>פרוייקט מסכם</w:t>
       </w:r>
     </w:p>
     <w:p>
@@ -100,11 +79,231 @@
       <w:pPr>
         <w:rPr>
           <w:rFonts w:cstheme="minorHAnsi"/>
-          <w:sz w:val="24"/>
-          <w:szCs w:val="24"/>
-          <w:rtl/>
-        </w:rPr>
-      </w:pPr>
+          <w:rtl/>
+        </w:rPr>
+      </w:pPr>
+    </w:p>
+    <w:p>
+      <w:pPr>
+        <w:rPr>
+          <w:rFonts w:ascii="David" w:hAnsi="David" w:cs="David"/>
+          <w:b/>
+          <w:bCs/>
+          <w:sz w:val="28"/>
+          <w:szCs w:val="28"/>
+          <w:rtl/>
+        </w:rPr>
+      </w:pPr>
+      <w:r>
+        <w:rPr>
+          <w:rFonts w:ascii="David" w:hAnsi="David" w:cs="David"/>
+          <w:b/>
+          <w:bCs/>
+          <w:sz w:val="28"/>
+          <w:szCs w:val="28"/>
+          <w:rtl/>
+        </w:rPr>
+        <w:t>שם: עינב הוברמן</w:t>
+      </w:r>
+    </w:p>
+    <w:p>
+      <w:pPr>
+        <w:rPr>
+          <w:rFonts w:ascii="David" w:hAnsi="David" w:cs="David"/>
+          <w:b/>
+          <w:bCs/>
+          <w:sz w:val="28"/>
+          <w:szCs w:val="28"/>
+          <w:rtl/>
+        </w:rPr>
+      </w:pPr>
+    </w:p>
+    <w:p>
+      <w:pPr>
+        <w:ind w:firstLine="720"/>
+        <w:rPr>
+          <w:rFonts w:ascii="David" w:hAnsi="David" w:cs="David"/>
+          <w:b/>
+          <w:bCs/>
+          <w:sz w:val="28"/>
+          <w:szCs w:val="28"/>
+        </w:rPr>
+      </w:pPr>
+      <w:r>
+        <w:rPr>
+          <w:rFonts w:ascii="David" w:hAnsi="David" w:cs="David"/>
+          <w:b/>
+          <w:bCs/>
+          <w:sz w:val="28"/>
+          <w:szCs w:val="28"/>
+          <w:rtl/>
+        </w:rPr>
+        <w:t>ת"ז: 318176021</w:t>
+      </w:r>
+    </w:p>
+    <w:p>
+      <w:pPr>
+        <w:ind w:firstLine="720"/>
+        <w:rPr>
+          <w:rFonts w:ascii="David" w:hAnsi="David" w:cs="David"/>
+          <w:b/>
+          <w:bCs/>
+          <w:sz w:val="28"/>
+          <w:szCs w:val="28"/>
+          <w:rtl/>
+        </w:rPr>
+      </w:pPr>
+    </w:p>
+    <w:p>
+      <w:pPr>
+        <w:rPr>
+          <w:rFonts w:ascii="David" w:hAnsi="David" w:cs="David" w:hint="cs"/>
+          <w:b/>
+          <w:bCs/>
+          <w:sz w:val="28"/>
+          <w:szCs w:val="28"/>
+          <w:rtl/>
+        </w:rPr>
+      </w:pPr>
+      <w:r>
+        <w:rPr>
+          <w:rFonts w:ascii="David" w:hAnsi="David" w:cs="David"/>
+          <w:b/>
+          <w:bCs/>
+          <w:sz w:val="28"/>
+          <w:szCs w:val="28"/>
+          <w:rtl/>
+        </w:rPr>
+        <w:t xml:space="preserve">שם: </w:t>
+      </w:r>
+      <w:r>
+        <w:rPr>
+          <w:rFonts w:ascii="David" w:hAnsi="David" w:cs="David" w:hint="cs"/>
+          <w:b/>
+          <w:bCs/>
+          <w:sz w:val="28"/>
+          <w:szCs w:val="28"/>
+          <w:rtl/>
+        </w:rPr>
+        <w:t>אלישבע רבינוביץ'</w:t>
+      </w:r>
+    </w:p>
+    <w:p>
+      <w:pPr>
+        <w:rPr>
+          <w:rFonts w:ascii="David" w:hAnsi="David" w:cs="David"/>
+          <w:b/>
+          <w:bCs/>
+          <w:sz w:val="28"/>
+          <w:szCs w:val="28"/>
+          <w:rtl/>
+        </w:rPr>
+      </w:pPr>
+    </w:p>
+    <w:p>
+      <w:pPr>
+        <w:ind w:firstLine="720"/>
+        <w:rPr>
+          <w:rFonts w:ascii="David" w:hAnsi="David" w:cs="David"/>
+          <w:b/>
+          <w:bCs/>
+          <w:sz w:val="28"/>
+          <w:szCs w:val="28"/>
+        </w:rPr>
+      </w:pPr>
+      <w:r>
+        <w:rPr>
+          <w:rFonts w:ascii="David" w:hAnsi="David" w:cs="David"/>
+          <w:b/>
+          <w:bCs/>
+          <w:sz w:val="28"/>
+          <w:szCs w:val="28"/>
+          <w:rtl/>
+        </w:rPr>
+        <w:t xml:space="preserve">ת"ז: </w:t>
+      </w:r>
+      <w:r>
+        <w:rPr>
+          <w:rFonts w:ascii="David" w:hAnsi="David" w:cs="David"/>
+          <w:b/>
+          <w:bCs/>
+          <w:sz w:val="28"/>
+          <w:szCs w:val="28"/>
+          <w:rtl/>
+        </w:rPr>
+        <w:t>208918029</w:t>
+      </w:r>
+    </w:p>
+    <w:p>
+      <w:pPr>
+        <w:rPr>
+          <w:rFonts w:ascii="David" w:hAnsi="David" w:cs="David"/>
+          <w:b/>
+          <w:bCs/>
+          <w:sz w:val="28"/>
+          <w:szCs w:val="28"/>
+          <w:rtl/>
+        </w:rPr>
+      </w:pPr>
+    </w:p>
+    <w:p>
+      <w:pPr>
+        <w:rPr>
+          <w:rFonts w:ascii="David" w:hAnsi="David" w:cs="David"/>
+          <w:b/>
+          <w:bCs/>
+          <w:sz w:val="28"/>
+          <w:szCs w:val="28"/>
+          <w:rtl/>
+        </w:rPr>
+      </w:pPr>
+      <w:r>
+        <w:rPr>
+          <w:rFonts w:ascii="David" w:hAnsi="David" w:cs="David"/>
+          <w:b/>
+          <w:bCs/>
+          <w:sz w:val="28"/>
+          <w:szCs w:val="28"/>
+          <w:rtl/>
+        </w:rPr>
+        <w:t>שם: בנימין וורניק</w:t>
+      </w:r>
+    </w:p>
+    <w:p>
+      <w:pPr>
+        <w:rPr>
+          <w:rFonts w:ascii="David" w:hAnsi="David" w:cs="David"/>
+          <w:b/>
+          <w:bCs/>
+          <w:sz w:val="28"/>
+          <w:szCs w:val="28"/>
+          <w:rtl/>
+        </w:rPr>
+      </w:pPr>
+    </w:p>
+    <w:p>
+      <w:pPr>
+        <w:ind w:firstLine="720"/>
+        <w:rPr>
+          <w:rFonts w:ascii="David" w:hAnsi="David" w:cs="David"/>
+          <w:b/>
+          <w:bCs/>
+          <w:sz w:val="28"/>
+          <w:szCs w:val="28"/>
+          <w:rtl/>
+        </w:rPr>
+      </w:pPr>
+      <w:r>
+        <w:rPr>
+          <w:rFonts w:ascii="David" w:hAnsi="David" w:cs="David"/>
+          <w:b/>
+          <w:bCs/>
+          <w:sz w:val="28"/>
+          <w:szCs w:val="28"/>
+          <w:rtl/>
+        </w:rPr>
+        <w:t>ת"ז: 206108094</w:t>
+      </w:r>
     </w:p>
     <w:p>
       <w:pPr>
@@ -180,7 +379,6 @@
       <w:pPr>
         <w:rPr>
           <w:rFonts w:cstheme="minorHAnsi"/>
-          <w:i/>
           <w:sz w:val="24"/>
           <w:szCs w:val="24"/>
           <w:rtl/>
@@ -191,96 +389,7 @@
       <w:pPr>
         <w:rPr>
           <w:rFonts w:cstheme="minorHAnsi"/>
-          <w:sz w:val="24"/>
-          <w:szCs w:val="24"/>
-          <w:rtl/>
-        </w:rPr>
-      </w:pPr>
-    </w:p>
-    <w:p>
-      <w:pPr>
-        <w:rPr>
-          <w:rFonts w:cstheme="minorHAnsi"/>
-          <w:sz w:val="24"/>
-          <w:szCs w:val="24"/>
-          <w:rtl/>
-        </w:rPr>
-      </w:pPr>
-    </w:p>
-    <w:p>
-      <w:pPr>
-        <w:rPr>
-          <w:rFonts w:cstheme="minorHAnsi"/>
-          <w:sz w:val="24"/>
-          <w:szCs w:val="24"/>
-          <w:rtl/>
-        </w:rPr>
-      </w:pPr>
-    </w:p>
-    <w:p>
-      <w:pPr>
-        <w:rPr>
-          <w:rFonts w:cstheme="minorHAnsi"/>
-          <w:sz w:val="24"/>
-          <w:szCs w:val="24"/>
-          <w:rtl/>
-        </w:rPr>
-      </w:pPr>
-    </w:p>
-    <w:p>
-      <w:pPr>
-        <w:rPr>
-          <w:rFonts w:cstheme="minorHAnsi"/>
-          <w:sz w:val="24"/>
-          <w:szCs w:val="24"/>
-          <w:rtl/>
-        </w:rPr>
-      </w:pPr>
-    </w:p>
-    <w:p>
-      <w:pPr>
-        <w:rPr>
-          <w:rFonts w:cstheme="minorHAnsi"/>
-          <w:sz w:val="24"/>
-          <w:szCs w:val="24"/>
-          <w:rtl/>
-        </w:rPr>
-      </w:pPr>
-    </w:p>
-    <w:p>
-      <w:pPr>
-        <w:rPr>
-          <w:rFonts w:cstheme="minorHAnsi"/>
-          <w:sz w:val="24"/>
-          <w:szCs w:val="24"/>
-          <w:rtl/>
-        </w:rPr>
-      </w:pPr>
-    </w:p>
-    <w:p>
-      <w:pPr>
-        <w:rPr>
-          <w:rFonts w:cstheme="minorHAnsi"/>
-          <w:sz w:val="24"/>
-          <w:szCs w:val="24"/>
-          <w:rtl/>
-        </w:rPr>
-      </w:pPr>
-    </w:p>
-    <w:p>
-      <w:pPr>
-        <w:rPr>
-          <w:rFonts w:cstheme="minorHAnsi"/>
-          <w:sz w:val="24"/>
-          <w:szCs w:val="24"/>
-          <w:rtl/>
-        </w:rPr>
-      </w:pPr>
-    </w:p>
-    <w:p>
-      <w:pPr>
-        <w:rPr>
-          <w:rFonts w:cstheme="minorHAnsi"/>
+          <w:i/>
           <w:sz w:val="24"/>
           <w:szCs w:val="24"/>
           <w:rtl/>
@@ -15552,7 +15661,7 @@
     <w:p>
       <w:pPr>
         <w:rPr>
-          <w:rFonts w:eastAsiaTheme="minorEastAsia" w:cstheme="minorHAnsi" w:hint="cs"/>
+          <w:rFonts w:eastAsiaTheme="minorEastAsia" w:cstheme="minorHAnsi"/>
           <w:i/>
           <w:sz w:val="24"/>
           <w:szCs w:val="24"/>
@@ -16459,7 +16568,7 @@
         <w:pStyle w:val="ListParagraph"/>
         <w:ind w:left="360"/>
         <w:rPr>
-          <w:rFonts w:eastAsiaTheme="minorEastAsia" w:cstheme="minorHAnsi" w:hint="cs"/>
+          <w:rFonts w:eastAsiaTheme="minorEastAsia" w:cstheme="minorHAnsi"/>
           <w:sz w:val="24"/>
           <w:szCs w:val="24"/>
           <w:rtl/>
@@ -17132,7 +17241,7 @@
       <w:pPr>
         <w:ind w:left="720"/>
         <w:rPr>
-          <w:rFonts w:cstheme="minorHAnsi" w:hint="cs"/>
+          <w:rFonts w:cstheme="minorHAnsi"/>
           <w:sz w:val="24"/>
           <w:szCs w:val="24"/>
           <w:rtl/>
@@ -17364,16 +17473,7 @@
           <w:szCs w:val="24"/>
           <w:rtl/>
         </w:rPr>
-        <w:t>בגלל ההפרשים בגודל החיתוך המתקבל</w:t>
-      </w:r>
-      <w:r>
-        <w:rPr>
-          <w:rFonts w:eastAsiaTheme="minorEastAsia" w:cstheme="minorHAnsi" w:hint="cs"/>
-          <w:sz w:val="24"/>
-          <w:szCs w:val="24"/>
-          <w:rtl/>
-        </w:rPr>
-        <w:t xml:space="preserve"> עבור ערכי </w:t>
+        <w:t xml:space="preserve">בגלל ההפרשים בגודל החיתוך המתקבל עבור ערכי </w:t>
       </w:r>
       <m:oMath>
         <m:r>
@@ -17392,16 +17492,7 @@
           <w:szCs w:val="24"/>
           <w:rtl/>
         </w:rPr>
-        <w:t xml:space="preserve"> שונים, </w:t>
-      </w:r>
-      <w:r>
-        <w:rPr>
-          <w:rFonts w:eastAsiaTheme="minorEastAsia" w:cstheme="minorHAnsi" w:hint="cs"/>
-          <w:sz w:val="24"/>
-          <w:szCs w:val="24"/>
-          <w:rtl/>
-        </w:rPr>
-        <w:t xml:space="preserve">התוצאות מוצגות בנפרד עבור </w:t>
+        <w:t xml:space="preserve"> שונים, התוצאות מוצגות בנפרד עבור </w:t>
       </w:r>
       <m:oMath>
         <m:r>
@@ -17432,23 +17523,7 @@
                 <w:sz w:val="24"/>
                 <w:szCs w:val="24"/>
               </w:rPr>
-              <m:t>1,2,3</m:t>
-            </m:r>
-            <m:r>
-              <w:rPr>
-                <w:rFonts w:ascii="Cambria Math" w:eastAsiaTheme="minorEastAsia" w:hAnsi="Cambria Math" w:cstheme="minorHAnsi"/>
-                <w:sz w:val="24"/>
-                <w:szCs w:val="24"/>
-              </w:rPr>
-              <m:t>},t∈{</m:t>
-            </m:r>
-            <m:r>
-              <w:rPr>
-                <w:rFonts w:ascii="Cambria Math" w:eastAsiaTheme="minorEastAsia" w:hAnsi="Cambria Math" w:cstheme="minorHAnsi"/>
-                <w:sz w:val="24"/>
-                <w:szCs w:val="24"/>
-              </w:rPr>
-              <m:t>4,5</m:t>
+              <m:t>1,2,3},t∈{4,5</m:t>
             </m:r>
           </m:e>
         </m:d>
@@ -17468,25 +17543,7 @@
           <w:szCs w:val="24"/>
           <w:rtl/>
         </w:rPr>
-        <w:t xml:space="preserve"> </w:t>
-      </w:r>
-      <w:r>
-        <w:rPr>
-          <w:rFonts w:eastAsiaTheme="minorEastAsia" w:cstheme="minorHAnsi" w:hint="cs"/>
-          <w:sz w:val="24"/>
-          <w:szCs w:val="24"/>
-          <w:rtl/>
-        </w:rPr>
-        <w:t>, בגרפים בעלות סקלות שונות</w:t>
-      </w:r>
-      <w:r>
-        <w:rPr>
-          <w:rFonts w:eastAsiaTheme="minorEastAsia" w:cstheme="minorHAnsi" w:hint="cs"/>
-          <w:sz w:val="24"/>
-          <w:szCs w:val="24"/>
-          <w:rtl/>
-        </w:rPr>
-        <w:t xml:space="preserve">. האלגוריתם האופטימלי לא הורץ על </w:t>
+        <w:t xml:space="preserve"> , בגרפים בעלות סקלות שונות. האלגוריתם האופטימלי לא הורץ על </w:t>
       </w:r>
       <m:oMath>
         <m:r>
@@ -17684,7 +17741,7 @@
         <w:pStyle w:val="ListParagraph"/>
         <w:ind w:left="360"/>
         <w:rPr>
-          <w:rFonts w:eastAsiaTheme="minorEastAsia" w:cstheme="minorHAnsi" w:hint="cs"/>
+          <w:rFonts w:eastAsiaTheme="minorEastAsia" w:cstheme="minorHAnsi"/>
           <w:sz w:val="24"/>
           <w:szCs w:val="24"/>
           <w:rtl/>
@@ -17892,7 +17949,7 @@
     <w:p>
       <w:pPr>
         <w:rPr>
-          <w:rFonts w:cstheme="minorHAnsi" w:hint="cs"/>
+          <w:rFonts w:cstheme="minorHAnsi"/>
           <w:i/>
           <w:sz w:val="24"/>
           <w:szCs w:val="24"/>
@@ -19880,7 +19937,7 @@
             <w:pPr>
               <w:jc w:val="center"/>
               <w:rPr>
-                <w:rFonts w:cstheme="minorHAnsi" w:hint="cs"/>
+                <w:rFonts w:cstheme="minorHAnsi"/>
                 <w:sz w:val="24"/>
                 <w:szCs w:val="24"/>
                 <w:rtl/>
@@ -22716,6 +22773,7 @@
     </w:p>
     <w:p>
       <w:pPr>
+        <w:bidi w:val="0"/>
         <w:rPr>
           <w:rFonts w:eastAsiaTheme="minorEastAsia" w:cstheme="minorHAnsi"/>
           <w:i/>
@@ -22724,10 +22782,220 @@
           <w:rtl/>
         </w:rPr>
       </w:pPr>
-    </w:p>
-    <w:p>
-      <w:pPr>
-        <w:bidi w:val="0"/>
+      <w:r>
+        <w:rPr>
+          <w:rFonts w:eastAsiaTheme="minorEastAsia" w:cstheme="minorHAnsi"/>
+          <w:i/>
+          <w:sz w:val="24"/>
+          <w:szCs w:val="24"/>
+          <w:rtl/>
+        </w:rPr>
+        <w:br w:type="page"/>
+      </w:r>
+    </w:p>
+    <w:p>
+      <w:pPr>
+        <w:spacing w:line="360" w:lineRule="auto"/>
+        <w:rPr>
+          <w:rFonts w:cstheme="minorHAnsi"/>
+          <w:b/>
+          <w:bCs/>
+          <w:color w:val="4472C4" w:themeColor="accent1"/>
+          <w:sz w:val="28"/>
+          <w:szCs w:val="28"/>
+        </w:rPr>
+      </w:pPr>
+      <w:r>
+        <w:rPr>
+          <w:rFonts w:cstheme="minorHAnsi" w:hint="cs"/>
+          <w:b/>
+          <w:bCs/>
+          <w:color w:val="4472C4" w:themeColor="accent1"/>
+          <w:sz w:val="28"/>
+          <w:szCs w:val="28"/>
+          <w:rtl/>
+        </w:rPr>
+        <w:lastRenderedPageBreak/>
+        <w:t>סיכום</w:t>
+      </w:r>
+    </w:p>
+    <w:p>
+      <w:pPr>
+        <w:rPr>
+          <w:rFonts w:eastAsiaTheme="minorEastAsia" w:cstheme="minorHAnsi"/>
+          <w:i/>
+          <w:sz w:val="24"/>
+          <w:szCs w:val="24"/>
+          <w:rtl/>
+        </w:rPr>
+      </w:pPr>
+      <w:r>
+        <w:rPr>
+          <w:rFonts w:eastAsiaTheme="minorEastAsia" w:cstheme="minorHAnsi" w:hint="cs"/>
+          <w:i/>
+          <w:sz w:val="24"/>
+          <w:szCs w:val="24"/>
+          <w:rtl/>
+        </w:rPr>
+        <w:t>מצאנו אלגוריתם הנותן את קבוצת החיתוכים של ה</w:t>
+      </w:r>
+      <w:r>
+        <w:rPr>
+          <w:rFonts w:eastAsiaTheme="minorEastAsia" w:cstheme="minorHAnsi"/>
+          <w:i/>
+          <w:sz w:val="24"/>
+          <w:szCs w:val="24"/>
+        </w:rPr>
+        <w:t>insertion &amp; deletion balls</w:t>
+      </w:r>
+      <w:r>
+        <w:rPr>
+          <w:rFonts w:eastAsiaTheme="minorEastAsia" w:cstheme="minorHAnsi" w:hint="cs"/>
+          <w:i/>
+          <w:sz w:val="24"/>
+          <w:szCs w:val="24"/>
+          <w:rtl/>
+        </w:rPr>
+        <w:t xml:space="preserve"> בזמן יעיל. הביצועים של האלגוריתם שלנו טובים באופן משמעותי מהאלגוריתם הנאיבי, ועומדים על פחות מעשירית השנייה במקרה הממוצע, ופחות מחצי שניה עבור </w:t>
+      </w:r>
+      <w:r>
+        <w:rPr>
+          <w:rFonts w:eastAsiaTheme="minorEastAsia" w:cstheme="minorHAnsi"/>
+          <w:i/>
+          <w:sz w:val="24"/>
+          <w:szCs w:val="24"/>
+        </w:rPr>
+        <w:t>t</w:t>
+      </w:r>
+      <w:r>
+        <w:rPr>
+          <w:rFonts w:eastAsiaTheme="minorEastAsia" w:cstheme="minorHAnsi" w:hint="cs"/>
+          <w:i/>
+          <w:sz w:val="24"/>
+          <w:szCs w:val="24"/>
+          <w:rtl/>
+        </w:rPr>
+        <w:t>ים גדולים (שבמקרה זה הפלט עצמו מאוד גדול).</w:t>
+      </w:r>
+    </w:p>
+    <w:p>
+      <w:pPr>
+        <w:rPr>
+          <w:rFonts w:eastAsiaTheme="minorEastAsia" w:cstheme="minorHAnsi"/>
+          <w:i/>
+          <w:sz w:val="24"/>
+          <w:szCs w:val="24"/>
+          <w:rtl/>
+        </w:rPr>
+      </w:pPr>
+      <w:r>
+        <w:rPr>
+          <w:rFonts w:eastAsiaTheme="minorEastAsia" w:cstheme="minorHAnsi" w:hint="cs"/>
+          <w:i/>
+          <w:sz w:val="24"/>
+          <w:szCs w:val="24"/>
+          <w:rtl/>
+        </w:rPr>
+        <w:t>למרות הקשר הישיר בין אורך ה</w:t>
+      </w:r>
+      <w:r>
+        <w:rPr>
+          <w:rFonts w:eastAsiaTheme="minorEastAsia" w:cstheme="minorHAnsi"/>
+          <w:i/>
+          <w:sz w:val="24"/>
+          <w:szCs w:val="24"/>
+        </w:rPr>
+        <w:t>max alternating sequence</w:t>
+      </w:r>
+      <w:r>
+        <w:rPr>
+          <w:rFonts w:eastAsiaTheme="minorEastAsia" w:cstheme="minorHAnsi" w:hint="cs"/>
+          <w:i/>
+          <w:sz w:val="24"/>
+          <w:szCs w:val="24"/>
+          <w:rtl/>
+        </w:rPr>
+        <w:t xml:space="preserve"> לגודל ה</w:t>
+      </w:r>
+      <w:r>
+        <w:rPr>
+          <w:rFonts w:eastAsiaTheme="minorEastAsia" w:cstheme="minorHAnsi" w:hint="cs"/>
+          <w:i/>
+          <w:sz w:val="24"/>
+          <w:szCs w:val="24"/>
+        </w:rPr>
+        <w:t>ID</w:t>
+      </w:r>
+      <w:r>
+        <w:rPr>
+          <w:rFonts w:eastAsiaTheme="minorEastAsia" w:cstheme="minorHAnsi" w:hint="cs"/>
+          <w:i/>
+          <w:sz w:val="24"/>
+          <w:szCs w:val="24"/>
+          <w:rtl/>
+        </w:rPr>
+        <w:t xml:space="preserve"> עבור </w:t>
+      </w:r>
+      <w:r>
+        <w:rPr>
+          <w:rFonts w:eastAsiaTheme="minorEastAsia" w:cstheme="minorHAnsi"/>
+          <w:i/>
+          <w:sz w:val="24"/>
+          <w:szCs w:val="24"/>
+        </w:rPr>
+        <w:t>t = 1</w:t>
+      </w:r>
+      <w:r>
+        <w:rPr>
+          <w:rFonts w:eastAsiaTheme="minorEastAsia" w:cstheme="minorHAnsi" w:hint="cs"/>
+          <w:i/>
+          <w:sz w:val="24"/>
+          <w:szCs w:val="24"/>
+          <w:rtl/>
+        </w:rPr>
+        <w:t xml:space="preserve">, מצאנו כי הקשר עבור </w:t>
+      </w:r>
+      <w:r>
+        <w:rPr>
+          <w:rFonts w:eastAsiaTheme="minorEastAsia" w:cstheme="minorHAnsi"/>
+          <w:i/>
+          <w:sz w:val="24"/>
+          <w:szCs w:val="24"/>
+        </w:rPr>
+        <w:t>t</w:t>
+      </w:r>
+      <w:r>
+        <w:rPr>
+          <w:rFonts w:eastAsiaTheme="minorEastAsia" w:cstheme="minorHAnsi" w:hint="cs"/>
+          <w:i/>
+          <w:sz w:val="24"/>
+          <w:szCs w:val="24"/>
+          <w:rtl/>
+        </w:rPr>
+        <w:t>ים גדולים יותר הוא חלש, כך שתכונה זו לא מהווה אינדיקציה מספקת בפני עצמה לגודל ה</w:t>
+      </w:r>
+      <w:r>
+        <w:rPr>
+          <w:rFonts w:eastAsiaTheme="minorEastAsia" w:cstheme="minorHAnsi" w:hint="cs"/>
+          <w:i/>
+          <w:sz w:val="24"/>
+          <w:szCs w:val="24"/>
+        </w:rPr>
+        <w:t>ID</w:t>
+      </w:r>
+      <w:r>
+        <w:rPr>
+          <w:rFonts w:eastAsiaTheme="minorEastAsia" w:cstheme="minorHAnsi" w:hint="cs"/>
+          <w:i/>
+          <w:sz w:val="24"/>
+          <w:szCs w:val="24"/>
+          <w:rtl/>
+        </w:rPr>
+        <w:t>.</w:t>
+      </w:r>
+    </w:p>
+    <w:p>
+      <w:pPr>
         <w:rPr>
           <w:rFonts w:eastAsiaTheme="minorEastAsia" w:cstheme="minorHAnsi"/>
           <w:b/>
@@ -22739,283 +23007,30 @@
           <w:rtl/>
         </w:rPr>
       </w:pPr>
-      <w:r>
-        <w:rPr>
-          <w:rFonts w:eastAsiaTheme="minorEastAsia" w:cstheme="minorHAnsi"/>
+    </w:p>
+    <w:p>
+      <w:pPr>
+        <w:spacing w:line="360" w:lineRule="auto"/>
+        <w:rPr>
+          <w:rFonts w:cstheme="minorHAnsi"/>
           <w:b/>
           <w:bCs/>
-          <w:i/>
-          <w:sz w:val="24"/>
-          <w:szCs w:val="24"/>
-          <w:u w:val="single"/>
-          <w:rtl/>
-        </w:rPr>
-        <w:br w:type="page"/>
-      </w:r>
-    </w:p>
-    <w:p>
-      <w:pPr>
-        <w:rPr>
-          <w:rFonts w:eastAsiaTheme="minorEastAsia" w:cstheme="minorHAnsi"/>
+          <w:color w:val="4472C4" w:themeColor="accent1"/>
+          <w:sz w:val="28"/>
+          <w:szCs w:val="28"/>
+        </w:rPr>
+      </w:pPr>
+      <w:r>
+        <w:rPr>
+          <w:rFonts w:cstheme="minorHAnsi" w:hint="cs"/>
           <w:b/>
           <w:bCs/>
-          <w:i/>
-          <w:sz w:val="24"/>
-          <w:szCs w:val="24"/>
-          <w:rtl/>
-        </w:rPr>
-      </w:pPr>
-      <w:r>
-        <w:rPr>
-          <w:rFonts w:eastAsiaTheme="minorEastAsia" w:cstheme="minorHAnsi" w:hint="cs"/>
-          <w:b/>
-          <w:bCs/>
-          <w:i/>
-          <w:sz w:val="24"/>
-          <w:szCs w:val="24"/>
-          <w:u w:val="single"/>
-          <w:rtl/>
-        </w:rPr>
-        <w:lastRenderedPageBreak/>
-        <w:t>סיכום</w:t>
-      </w:r>
-      <w:r>
-        <w:rPr>
-          <w:rFonts w:eastAsiaTheme="minorEastAsia" w:cstheme="minorHAnsi" w:hint="cs"/>
-          <w:b/>
-          <w:bCs/>
-          <w:i/>
-          <w:sz w:val="24"/>
-          <w:szCs w:val="24"/>
-          <w:rtl/>
-        </w:rPr>
-        <w:t>:</w:t>
-      </w:r>
-    </w:p>
-    <w:p>
-      <w:pPr>
-        <w:rPr>
-          <w:rFonts w:eastAsiaTheme="minorEastAsia" w:cstheme="minorHAnsi" w:hint="cs"/>
-          <w:i/>
-          <w:sz w:val="24"/>
-          <w:szCs w:val="24"/>
-          <w:rtl/>
-        </w:rPr>
-      </w:pPr>
-      <w:r>
-        <w:rPr>
-          <w:rFonts w:eastAsiaTheme="minorEastAsia" w:cstheme="minorHAnsi" w:hint="cs"/>
-          <w:i/>
-          <w:sz w:val="24"/>
-          <w:szCs w:val="24"/>
-          <w:rtl/>
-        </w:rPr>
-        <w:t>מצאנו אלגוריתם הנותן את קבוצת החיתוכים של ה</w:t>
-      </w:r>
-      <w:r>
-        <w:rPr>
-          <w:rFonts w:eastAsiaTheme="minorEastAsia" w:cstheme="minorHAnsi"/>
-          <w:i/>
-          <w:sz w:val="24"/>
-          <w:szCs w:val="24"/>
-        </w:rPr>
-        <w:t>insertion &amp; deletion balls</w:t>
-      </w:r>
-      <w:r>
-        <w:rPr>
-          <w:rFonts w:eastAsiaTheme="minorEastAsia" w:cstheme="minorHAnsi" w:hint="cs"/>
-          <w:i/>
-          <w:sz w:val="24"/>
-          <w:szCs w:val="24"/>
-          <w:rtl/>
-        </w:rPr>
-        <w:t xml:space="preserve"> בזמן יעיל. הביצועים של האלגוריתם שלנו טובים באופן משמעותי מהאלגוריתם הנאיבי, ועומדים על פחות מעשירית השנייה במקרה הממוצע, ופחות מחצי שניה עבור </w:t>
-      </w:r>
-      <w:r>
-        <w:rPr>
-          <w:rFonts w:eastAsiaTheme="minorEastAsia" w:cstheme="minorHAnsi"/>
-          <w:i/>
-          <w:sz w:val="24"/>
-          <w:szCs w:val="24"/>
-        </w:rPr>
-        <w:t>t</w:t>
-      </w:r>
-      <w:r>
-        <w:rPr>
-          <w:rFonts w:eastAsiaTheme="minorEastAsia" w:cstheme="minorHAnsi" w:hint="cs"/>
-          <w:i/>
-          <w:sz w:val="24"/>
-          <w:szCs w:val="24"/>
-          <w:rtl/>
-        </w:rPr>
-        <w:t>ים גדולים (שבמקרה זה הפלט עצמו מאוד גדול).</w:t>
-      </w:r>
-    </w:p>
-    <w:p>
-      <w:pPr>
-        <w:rPr>
-          <w:rFonts w:eastAsiaTheme="minorEastAsia" w:cstheme="minorHAnsi" w:hint="cs"/>
-          <w:i/>
-          <w:sz w:val="24"/>
-          <w:szCs w:val="24"/>
-          <w:rtl/>
-        </w:rPr>
-      </w:pPr>
-      <w:r>
-        <w:rPr>
-          <w:rFonts w:eastAsiaTheme="minorEastAsia" w:cstheme="minorHAnsi" w:hint="cs"/>
-          <w:i/>
-          <w:sz w:val="24"/>
-          <w:szCs w:val="24"/>
-          <w:rtl/>
-        </w:rPr>
-        <w:t>למרות הקשר הישיר בין אורך ה</w:t>
-      </w:r>
-      <w:r>
-        <w:rPr>
-          <w:rFonts w:eastAsiaTheme="minorEastAsia" w:cstheme="minorHAnsi"/>
-          <w:i/>
-          <w:sz w:val="24"/>
-          <w:szCs w:val="24"/>
-        </w:rPr>
-        <w:t>max alternating sequence</w:t>
-      </w:r>
-      <w:r>
-        <w:rPr>
-          <w:rFonts w:eastAsiaTheme="minorEastAsia" w:cstheme="minorHAnsi" w:hint="cs"/>
-          <w:i/>
-          <w:sz w:val="24"/>
-          <w:szCs w:val="24"/>
-          <w:rtl/>
-        </w:rPr>
-        <w:t xml:space="preserve"> לגודל ה</w:t>
-      </w:r>
-      <w:r>
-        <w:rPr>
-          <w:rFonts w:eastAsiaTheme="minorEastAsia" w:cstheme="minorHAnsi" w:hint="cs"/>
-          <w:i/>
-          <w:sz w:val="24"/>
-          <w:szCs w:val="24"/>
-        </w:rPr>
-        <w:t>ID</w:t>
-      </w:r>
-      <w:r>
-        <w:rPr>
-          <w:rFonts w:eastAsiaTheme="minorEastAsia" w:cstheme="minorHAnsi" w:hint="cs"/>
-          <w:i/>
-          <w:sz w:val="24"/>
-          <w:szCs w:val="24"/>
-          <w:rtl/>
-        </w:rPr>
-        <w:t xml:space="preserve"> עבור </w:t>
-      </w:r>
-      <w:r>
-        <w:rPr>
-          <w:rFonts w:eastAsiaTheme="minorEastAsia" w:cstheme="minorHAnsi"/>
-          <w:i/>
-          <w:sz w:val="24"/>
-          <w:szCs w:val="24"/>
-        </w:rPr>
-        <w:t>t = 1</w:t>
-      </w:r>
-      <w:r>
-        <w:rPr>
-          <w:rFonts w:eastAsiaTheme="minorEastAsia" w:cstheme="minorHAnsi" w:hint="cs"/>
-          <w:i/>
-          <w:sz w:val="24"/>
-          <w:szCs w:val="24"/>
-          <w:rtl/>
-        </w:rPr>
-        <w:t xml:space="preserve">, מצאנו כי הקשר עבור </w:t>
-      </w:r>
-      <w:r>
-        <w:rPr>
-          <w:rFonts w:eastAsiaTheme="minorEastAsia" w:cstheme="minorHAnsi"/>
-          <w:i/>
-          <w:sz w:val="24"/>
-          <w:szCs w:val="24"/>
-        </w:rPr>
-        <w:t>t</w:t>
-      </w:r>
-      <w:r>
-        <w:rPr>
-          <w:rFonts w:eastAsiaTheme="minorEastAsia" w:cstheme="minorHAnsi" w:hint="cs"/>
-          <w:i/>
-          <w:sz w:val="24"/>
-          <w:szCs w:val="24"/>
-          <w:rtl/>
-        </w:rPr>
-        <w:t>ים גדולים יותר הוא חלש, כך שתכונה זו לא מהווה אינדיקציה מספקת בפני עצמה לגודל ה</w:t>
-      </w:r>
-      <w:r>
-        <w:rPr>
-          <w:rFonts w:eastAsiaTheme="minorEastAsia" w:cstheme="minorHAnsi" w:hint="cs"/>
-          <w:i/>
-          <w:sz w:val="24"/>
-          <w:szCs w:val="24"/>
-        </w:rPr>
-        <w:t>ID</w:t>
-      </w:r>
-      <w:r>
-        <w:rPr>
-          <w:rFonts w:eastAsiaTheme="minorEastAsia" w:cstheme="minorHAnsi" w:hint="cs"/>
-          <w:i/>
-          <w:sz w:val="24"/>
-          <w:szCs w:val="24"/>
-          <w:rtl/>
-        </w:rPr>
-        <w:t>.</w:t>
-      </w:r>
-    </w:p>
-    <w:p>
-      <w:pPr>
-        <w:rPr>
-          <w:rFonts w:eastAsiaTheme="minorEastAsia" w:cstheme="minorHAnsi"/>
-          <w:b/>
-          <w:bCs/>
-          <w:i/>
-          <w:sz w:val="24"/>
-          <w:szCs w:val="24"/>
-          <w:rtl/>
-        </w:rPr>
-      </w:pPr>
-      <w:r>
-        <w:rPr>
-          <w:rFonts w:eastAsiaTheme="minorEastAsia" w:cstheme="minorHAnsi" w:hint="cs"/>
-          <w:b/>
-          <w:bCs/>
-          <w:i/>
-          <w:sz w:val="24"/>
-          <w:szCs w:val="24"/>
-          <w:u w:val="single"/>
-          <w:rtl/>
-        </w:rPr>
-        <w:t>כ</w:t>
-      </w:r>
-      <w:r>
-        <w:rPr>
-          <w:rFonts w:eastAsiaTheme="minorEastAsia" w:cstheme="minorHAnsi" w:hint="cs"/>
-          <w:b/>
-          <w:bCs/>
-          <w:i/>
-          <w:sz w:val="24"/>
-          <w:szCs w:val="24"/>
-          <w:u w:val="single"/>
-          <w:rtl/>
-        </w:rPr>
-        <w:t>יווני המשך</w:t>
-      </w:r>
-      <w:r>
-        <w:rPr>
-          <w:rFonts w:eastAsiaTheme="minorEastAsia" w:cstheme="minorHAnsi" w:hint="cs"/>
-          <w:b/>
-          <w:bCs/>
-          <w:i/>
-          <w:sz w:val="24"/>
-          <w:szCs w:val="24"/>
-          <w:rtl/>
-        </w:rPr>
-        <w:t>:</w:t>
+          <w:color w:val="4472C4" w:themeColor="accent1"/>
+          <w:sz w:val="28"/>
+          <w:szCs w:val="28"/>
+          <w:rtl/>
+        </w:rPr>
+        <w:t>כיווני המשך</w:t>
       </w:r>
     </w:p>
     <w:p>

</xml_diff>